<commit_message>
New translations email 2-1 [template] partner email – reminder to rsvp.docx (Chinese Traditional)
</commit_message>
<xml_diff>
--- a/public/email/crowdin/translations/zh/Email 2-1 [TEMPLATE] Partner email – reminder to RSVP.docx
+++ b/public/email/crowdin/translations/zh/Email 2-1 [TEMPLATE] Partner email – reminder to RSVP.docx
@@ -16,14 +16,14 @@
             <w:color w:val="1155cc"/>
             <w:u w:val="single"/>
           </w:rPr>
-          <w:t>英语</w:t>
+          <w:t>英文</w:t>
         </w:r>
       </w:hyperlink>
       <w:r>
         <w:rPr>
           <w:color w:val="ff0000"/>
         </w:rPr>
-        <w:t xml:space="preserve"> / 葡萄牙语 / 法语 / 泰语 / 越南语 / 西班牙语</w:t>
+        <w:t xml:space="preserve"> / 葡萄牙語 / 法語 / 泰語 / 越南語 / 西班牙語</w:t>
       </w:r>
     </w:p>
     <w:p>
@@ -45,7 +45,7 @@
         <w:pStyle w:val="P68B1DB1-Normal2"/>
       </w:pPr>
       <w:r>
-        <w:t>英语</w:t>
+        <w:t>英文</w:t>
       </w:r>
     </w:p>
     <w:p/>
@@ -93,7 +93,7 @@
               <w:rPr>
                 <w:b w:val="1"/>
               </w:rPr>
-              <w:t>简要</w:t>
+              <w:t>簡介</w:t>
             </w:r>
             <w:r>
               <w:t>:</w:t>
@@ -105,7 +105,7 @@
               <w:spacing w:line="240" w:lineRule="auto"/>
             </w:pPr>
             <w:r>
-              <w:t xml:space="preserve">给未回复RSVP的目标国家合作伙伴的邮件，提醒他们发送RSVP。 将通过 customer.io 发送</w:t>
+              <w:t xml:space="preserve">向目標國的合作夥伴發送的電子郵件，以提醒他們提交RSVP。 將通過 customer.io 發送</w:t>
             </w:r>
           </w:p>
           <w:p>
@@ -123,7 +123,7 @@
               <w:rPr>
                 <w:b w:val="1"/>
               </w:rPr>
-              <w:t>目标受众</w:t>
+              <w:t>目標受眾</w:t>
             </w:r>
             <w:r>
               <w:t>:</w:t>
@@ -135,7 +135,7 @@
               <w:spacing w:line="240" w:lineRule="auto"/>
             </w:pPr>
             <w:r>
-              <w:t>尚未确认RSVP的受邀合作伙伴</w:t>
+              <w:t>尚未回覆的受邀合作夥伴</w:t>
             </w:r>
           </w:p>
         </w:tc>
@@ -147,16 +147,16 @@
         <w:rPr>
           <w:b w:val="1"/>
         </w:rPr>
-        <w:t>主题行</w:t>
-      </w:r>
-      <w:r>
-        <w:t xml:space="preserve">: 提醒：请回复RSVP以参加</w:t>
+        <w:t>主題行</w:t>
+      </w:r>
+      <w:r>
+        <w:t xml:space="preserve">: 提醒：請回覆 </w:t>
       </w:r>
       <w:r>
         <w:rPr>
           <w:highlight w:val="yellow"/>
         </w:rPr>
-        <w:t xml:space="preserve">[EVENT NAME]</w:t>
+        <w:t>[活動名稱]</w:t>
       </w:r>
       <w:r>
         <w:t xml:space="preserve"> </w:t>
@@ -174,7 +174,7 @@
         <w:pStyle w:val="P68B1DB1-Normal3"/>
       </w:pPr>
       <w:r>
-        <w:t xml:space="preserve">不要拖延！ 立即预订！</w:t>
+        <w:t xml:space="preserve">不要拖延！ 立即預訂！</w:t>
       </w:r>
     </w:p>
     <w:p/>
@@ -186,7 +186,7 @@
         <w:rPr>
           <w:highlight w:val="yellow"/>
         </w:rPr>
-        <w:t>[合作伙伴姓名]</w:t>
+        <w:t>[合作夥伴姓名]</w:t>
       </w:r>
       <w:r>
         <w:t xml:space="preserve">, </w:t>
@@ -199,16 +199,16 @@
       </w:pPr>
       <w:commentRangeStart w:id="0"/>
       <w:r>
-        <w:t>希望您和我们一样为将于</w:t>
+        <w:t xml:space="preserve">希望您和我們一樣為將於 </w:t>
       </w:r>
       <w:r>
         <w:rPr>
           <w:highlight w:val="yellow"/>
         </w:rPr>
-        <w:t>[活动名称]</w:t>
-      </w:r>
-      <w:r>
-        <w:t>举行的活动感到兴奋，活动定于</w:t>
+        <w:t>[活動名稱]</w:t>
+      </w:r>
+      <w:r>
+        <w:t xml:space="preserve"> 舉行的 </w:t>
       </w:r>
       <w:r>
         <w:rPr>
@@ -217,7 +217,7 @@
         <w:t>[日月年]</w:t>
       </w:r>
       <w:r>
-        <w:t>！</w:t>
+        <w:t xml:space="preserve"> 感到興奮！</w:t>
       </w:r>
     </w:p>
     <w:p>
@@ -225,16 +225,16 @@
         <w:spacing w:after="200" w:lineRule="auto"/>
       </w:pPr>
       <w:r>
-        <w:t>希望您和我们一样为将于</w:t>
+        <w:t xml:space="preserve">希望您和我們一樣為將於 </w:t>
       </w:r>
       <w:r>
         <w:rPr>
           <w:highlight w:val="yellow"/>
         </w:rPr>
-        <w:t>[活动名称]</w:t>
-      </w:r>
-      <w:r>
-        <w:t>举行的活动感到兴奋，活动定于</w:t>
+        <w:t>[活動名稱]</w:t>
+      </w:r>
+      <w:r>
+        <w:t xml:space="preserve"> 從 </w:t>
       </w:r>
       <w:r>
         <w:rPr>
@@ -243,7 +243,7 @@
         <w:t>[日月年]</w:t>
       </w:r>
       <w:r>
-        <w:t>到</w:t>
+        <w:t xml:space="preserve"> 到 </w:t>
       </w:r>
       <w:r>
         <w:rPr>
@@ -252,7 +252,7 @@
         <w:t>[日月年]</w:t>
       </w:r>
       <w:r>
-        <w:t>！</w:t>
+        <w:t xml:space="preserve"> 舉行的活動感到興奮！</w:t>
       </w:r>
       <w:commentRangeEnd w:id="0"/>
       <w:r>
@@ -264,7 +264,7 @@
         <w:spacing w:after="200" w:lineRule="auto"/>
       </w:pPr>
       <w:r>
-        <w:t>请于[</w:t>
+        <w:t xml:space="preserve">請於 [</w:t>
       </w:r>
       <w:r>
         <w:rPr>
@@ -272,10 +272,10 @@
           <w:color w:val="ff0000"/>
           <w:highlight w:val="yellow"/>
         </w:rPr>
-        <w:t>日月年</w:t>
-      </w:r>
-      <w:r>
-        <w:t>]前确认您会参加这个备受期待的活动，因为名额有限，先到先得。</w:t>
+        <w:t xml:space="preserve">DD Mmm YYYY</w:t>
+      </w:r>
+      <w:r>
+        <w:t xml:space="preserve">] 前確認您會參加這個備受期待的活動，因為名額有限，先到先得。</w:t>
       </w:r>
     </w:p>
     <w:tbl>
@@ -325,7 +325,7 @@
               <w:pStyle w:val="P68B1DB1-Normal4"/>
             </w:pPr>
             <w:r>
-              <w:t>立即确认</w:t>
+              <w:t>立即回覆</w:t>
             </w:r>
           </w:p>
         </w:tc>
@@ -338,7 +338,7 @@
       </w:pPr>
       <w:commentRangeStart w:id="1"/>
       <w:r>
-        <w:t>如有任何疑问，请通过</w:t>
+        <w:t>如有任何疑問，請與我們聯繫：</w:t>
       </w:r>
       <w:hyperlink r:id="rId7">
         <w:r>
@@ -346,11 +346,11 @@
             <w:color w:val="1155cc"/>
             <w:u w:val="single"/>
           </w:rPr>
-          <w:t>实时聊天</w:t>
+          <w:t>即時聊天</w:t>
         </w:r>
       </w:hyperlink>
       <w:r>
-        <w:t>或</w:t>
+        <w:t xml:space="preserve"> 或 </w:t>
       </w:r>
       <w:hyperlink r:id="rId8">
         <w:r>
@@ -362,7 +362,7 @@
         </w:r>
       </w:hyperlink>
       <w:r>
-        <w:t xml:space="preserve">联系我们。 </w:t>
+        <w:t>。</w:t>
       </w:r>
     </w:p>
     <w:p>
@@ -370,7 +370,7 @@
         <w:spacing w:after="200" w:lineRule="auto"/>
       </w:pPr>
       <w:r>
-        <w:t>如有任何疑问，请联系您的区域经理</w:t>
+        <w:t xml:space="preserve">如有任何疑問，請聯繫您的區域經理 </w:t>
       </w:r>
       <w:r>
         <w:rPr>
@@ -379,22 +379,22 @@
         <w:t>[姓名]</w:t>
       </w:r>
       <w:r>
-        <w:t>，通过</w:t>
+        <w:t xml:space="preserve">，電子郵件 </w:t>
       </w:r>
       <w:r>
         <w:rPr>
           <w:highlight w:val="yellow"/>
         </w:rPr>
-        <w:t>[电子邮件地址]</w:t>
-      </w:r>
-      <w:r>
-        <w:t>或</w:t>
+        <w:t>[電子郵件地址]</w:t>
+      </w:r>
+      <w:r>
+        <w:t xml:space="preserve"> 或 </w:t>
       </w:r>
       <w:r>
         <w:rPr>
           <w:highlight w:val="yellow"/>
         </w:rPr>
-        <w:t xml:space="preserve">[WHATSAPP 号码]</w:t>
+        <w:t xml:space="preserve">[WHATSAPP 號碼]</w:t>
       </w:r>
       <w:r>
         <w:t xml:space="preserve"> (WhatsApp)。 </w:t>
@@ -409,16 +409,16 @@
         <w:spacing w:after="200" w:lineRule="auto"/>
       </w:pPr>
       <w:r>
-        <w:t>期待在</w:t>
+        <w:t xml:space="preserve">期待在 </w:t>
       </w:r>
       <w:r>
         <w:rPr>
           <w:highlight w:val="yellow"/>
         </w:rPr>
-        <w:t xml:space="preserve">[EVENT NAME]</w:t>
-      </w:r>
-      <w:r>
-        <w:t xml:space="preserve">见到您！ </w:t>
+        <w:t>[活動名稱]</w:t>
+      </w:r>
+      <w:r>
+        <w:t xml:space="preserve"> 與您見面！</w:t>
       </w:r>
     </w:p>
     <w:p/>
@@ -436,7 +436,7 @@
         <w:spacing w:after="200" w:lineRule="auto"/>
       </w:pPr>
       <w:r>
-        <w:t xml:space="preserve">期待在[EVENT NAME]见到您！ </w:t>
+        <w:t xml:space="preserve">期待在 [活動名稱] 與您見面！</w:t>
       </w:r>
     </w:p>
     <w:p>
@@ -454,7 +454,7 @@
       </w:pPr>
       <w:commentRangeStart w:id="2"/>
       <w:r>
-        <w:t>如有任何疑问，请联系您的区域经理：</w:t>
+        <w:t>如有任何疑問，請聯繫您的區域經理：</w:t>
       </w:r>
     </w:p>
     <w:p>
@@ -463,7 +463,7 @@
         <w:jc w:val="center"/>
       </w:pPr>
       <w:r>
-        <w:t xml:space="preserve"> [姓名] |  [电子邮件地址] | [WHATSAPP NO] (WhatsApp)。 </w:t>
+        <w:t xml:space="preserve"> [姓名] |  [電子郵件地址] | [WHATSAPP 號碼] (WhatsApp)。 </w:t>
       </w:r>
       <w:commentRangeEnd w:id="2"/>
       <w:r>
@@ -485,7 +485,7 @@
       </w:pPr>
       <w:commentRangeStart w:id="3"/>
       <w:r>
-        <w:t>如有任何疑问，请通过以下方式联系我们：</w:t>
+        <w:t>如有任何疑問，請與我們聯繫：</w:t>
       </w:r>
     </w:p>
     <w:p>
@@ -504,7 +504,7 @@
       </w:r>
       <w:r>
         <w:rPr/>
-        <w:t>实时聊天</w:t>
+        <w:t>即時聊天</w:t>
       </w:r>
       <w:r>
         <w:fldChar w:fldCharType="end"/>
@@ -523,7 +523,7 @@
       </w:r>
       <w:r>
         <w:fldChar w:fldCharType="end"/>
-        <w:t xml:space="preserve">. </w:t>
+        <w:t xml:space="preserve">。 </w:t>
       </w:r>
       <w:commentRangeEnd w:id="3"/>
       <w:r>
@@ -575,7 +575,7 @@
         <w:pStyle w:val="P68B1DB1-Normal5"/>
       </w:pPr>
       <w:r>
-        <w:t xml:space="preserve">如果是一天的活动，请选择第一个 </w:t>
+        <w:t>如果是單日活動，請選擇第一個</w:t>
       </w:r>
     </w:p>
     <w:p>
@@ -643,7 +643,7 @@
         <w:pStyle w:val="P68B1DB1-Normal5"/>
       </w:pPr>
       <w:r>
-        <w:t>如果是多天的活动，请选择第二个</w:t>
+        <w:t>如果是多日活動，請選擇第二個</w:t>
       </w:r>
     </w:p>
   </w:comment>
@@ -681,7 +681,7 @@
         <w:pStyle w:val="P68B1DB1-Normal5"/>
       </w:pPr>
       <w:r>
-        <w:t>任选其一</w:t>
+        <w:t>選擇任一個</w:t>
       </w:r>
     </w:p>
   </w:comment>
@@ -719,7 +719,7 @@
         <w:pStyle w:val="P68B1DB1-Normal5"/>
       </w:pPr>
       <w:r>
-        <w:t>任选其一</w:t>
+        <w:t>選擇任一個</w:t>
       </w:r>
     </w:p>
   </w:comment>
@@ -757,7 +757,7 @@
         <w:pStyle w:val="P68B1DB1-Normal5"/>
       </w:pPr>
       <w:r>
-        <w:t>任选其一</w:t>
+        <w:t>選擇任一個</w:t>
       </w:r>
     </w:p>
   </w:comment>

</xml_diff>

<commit_message>
New translations email 2-1 [template] partner email – reminder to rsvp.docx (Chinese Simplified)
</commit_message>
<xml_diff>
--- a/public/email/crowdin/translations/zh/Email 2-1 [TEMPLATE] Partner email – reminder to RSVP.docx
+++ b/public/email/crowdin/translations/zh/Email 2-1 [TEMPLATE] Partner email – reminder to RSVP.docx
@@ -16,14 +16,14 @@
             <w:color w:val="1155cc"/>
             <w:u w:val="single"/>
           </w:rPr>
-          <w:t>英文</w:t>
+          <w:t>英语</w:t>
         </w:r>
       </w:hyperlink>
       <w:r>
         <w:rPr>
           <w:color w:val="ff0000"/>
         </w:rPr>
-        <w:t xml:space="preserve"> / 葡萄牙語 / 法語 / 泰語 / 越南語 / 西班牙語</w:t>
+        <w:t xml:space="preserve"> / 葡萄牙语 / 法语 / 泰语 / 越南语 / 西班牙语</w:t>
       </w:r>
     </w:p>
     <w:p>
@@ -45,7 +45,7 @@
         <w:pStyle w:val="P68B1DB1-Normal2"/>
       </w:pPr>
       <w:r>
-        <w:t>英文</w:t>
+        <w:t>英语</w:t>
       </w:r>
     </w:p>
     <w:p/>
@@ -93,7 +93,7 @@
               <w:rPr>
                 <w:b w:val="1"/>
               </w:rPr>
-              <w:t>簡介</w:t>
+              <w:t>简要</w:t>
             </w:r>
             <w:r>
               <w:t>:</w:t>
@@ -105,7 +105,7 @@
               <w:spacing w:line="240" w:lineRule="auto"/>
             </w:pPr>
             <w:r>
-              <w:t xml:space="preserve">向目標國的合作夥伴發送的電子郵件，以提醒他們提交RSVP。 將通過 customer.io 發送</w:t>
+              <w:t xml:space="preserve">给未回复RSVP的目标国家合作伙伴的邮件，提醒他们发送RSVP。 将通过 customer.io 发送</w:t>
             </w:r>
           </w:p>
           <w:p>
@@ -123,7 +123,7 @@
               <w:rPr>
                 <w:b w:val="1"/>
               </w:rPr>
-              <w:t>目標受眾</w:t>
+              <w:t>目标受众</w:t>
             </w:r>
             <w:r>
               <w:t>:</w:t>
@@ -135,7 +135,7 @@
               <w:spacing w:line="240" w:lineRule="auto"/>
             </w:pPr>
             <w:r>
-              <w:t>尚未回覆的受邀合作夥伴</w:t>
+              <w:t>尚未确认RSVP的受邀合作伙伴</w:t>
             </w:r>
           </w:p>
         </w:tc>
@@ -147,16 +147,16 @@
         <w:rPr>
           <w:b w:val="1"/>
         </w:rPr>
-        <w:t>主題行</w:t>
-      </w:r>
-      <w:r>
-        <w:t xml:space="preserve">: 提醒：請回覆 </w:t>
+        <w:t>主题行</w:t>
+      </w:r>
+      <w:r>
+        <w:t xml:space="preserve">: 提醒：请回复RSVP以参加</w:t>
       </w:r>
       <w:r>
         <w:rPr>
           <w:highlight w:val="yellow"/>
         </w:rPr>
-        <w:t>[活動名稱]</w:t>
+        <w:t xml:space="preserve">[EVENT NAME]</w:t>
       </w:r>
       <w:r>
         <w:t xml:space="preserve"> </w:t>
@@ -174,7 +174,7 @@
         <w:pStyle w:val="P68B1DB1-Normal3"/>
       </w:pPr>
       <w:r>
-        <w:t xml:space="preserve">不要拖延！ 立即預訂！</w:t>
+        <w:t xml:space="preserve">不要拖延！ 立即预订！</w:t>
       </w:r>
     </w:p>
     <w:p/>
@@ -186,7 +186,7 @@
         <w:rPr>
           <w:highlight w:val="yellow"/>
         </w:rPr>
-        <w:t>[合作夥伴姓名]</w:t>
+        <w:t>[合作伙伴姓名]</w:t>
       </w:r>
       <w:r>
         <w:t xml:space="preserve">, </w:t>
@@ -199,16 +199,16 @@
       </w:pPr>
       <w:commentRangeStart w:id="0"/>
       <w:r>
-        <w:t xml:space="preserve">希望您和我們一樣為將於 </w:t>
+        <w:t>希望您和我们一样为将于</w:t>
       </w:r>
       <w:r>
         <w:rPr>
           <w:highlight w:val="yellow"/>
         </w:rPr>
-        <w:t>[活動名稱]</w:t>
-      </w:r>
-      <w:r>
-        <w:t xml:space="preserve"> 舉行的 </w:t>
+        <w:t>[活动名称]</w:t>
+      </w:r>
+      <w:r>
+        <w:t>举行的活动感到兴奋，活动定于</w:t>
       </w:r>
       <w:r>
         <w:rPr>
@@ -217,7 +217,7 @@
         <w:t>[日月年]</w:t>
       </w:r>
       <w:r>
-        <w:t xml:space="preserve"> 感到興奮！</w:t>
+        <w:t>！</w:t>
       </w:r>
     </w:p>
     <w:p>
@@ -225,16 +225,16 @@
         <w:spacing w:after="200" w:lineRule="auto"/>
       </w:pPr>
       <w:r>
-        <w:t xml:space="preserve">希望您和我們一樣為將於 </w:t>
+        <w:t>希望您和我们一样为将于</w:t>
       </w:r>
       <w:r>
         <w:rPr>
           <w:highlight w:val="yellow"/>
         </w:rPr>
-        <w:t>[活動名稱]</w:t>
-      </w:r>
-      <w:r>
-        <w:t xml:space="preserve"> 從 </w:t>
+        <w:t>[活动名称]</w:t>
+      </w:r>
+      <w:r>
+        <w:t>举行的活动感到兴奋，活动定于</w:t>
       </w:r>
       <w:r>
         <w:rPr>
@@ -243,7 +243,7 @@
         <w:t>[日月年]</w:t>
       </w:r>
       <w:r>
-        <w:t xml:space="preserve"> 到 </w:t>
+        <w:t>到</w:t>
       </w:r>
       <w:r>
         <w:rPr>
@@ -252,7 +252,7 @@
         <w:t>[日月年]</w:t>
       </w:r>
       <w:r>
-        <w:t xml:space="preserve"> 舉行的活動感到興奮！</w:t>
+        <w:t>！</w:t>
       </w:r>
       <w:commentRangeEnd w:id="0"/>
       <w:r>
@@ -264,7 +264,7 @@
         <w:spacing w:after="200" w:lineRule="auto"/>
       </w:pPr>
       <w:r>
-        <w:t xml:space="preserve">請於 [</w:t>
+        <w:t>请于[</w:t>
       </w:r>
       <w:r>
         <w:rPr>
@@ -272,10 +272,10 @@
           <w:color w:val="ff0000"/>
           <w:highlight w:val="yellow"/>
         </w:rPr>
-        <w:t xml:space="preserve">DD Mmm YYYY</w:t>
-      </w:r>
-      <w:r>
-        <w:t xml:space="preserve">] 前確認您會參加這個備受期待的活動，因為名額有限，先到先得。</w:t>
+        <w:t>日月年</w:t>
+      </w:r>
+      <w:r>
+        <w:t>]前确认您会参加这个备受期待的活动，因为名额有限，先到先得。</w:t>
       </w:r>
     </w:p>
     <w:tbl>
@@ -325,7 +325,7 @@
               <w:pStyle w:val="P68B1DB1-Normal4"/>
             </w:pPr>
             <w:r>
-              <w:t>立即回覆</w:t>
+              <w:t>立即确认</w:t>
             </w:r>
           </w:p>
         </w:tc>
@@ -338,7 +338,7 @@
       </w:pPr>
       <w:commentRangeStart w:id="1"/>
       <w:r>
-        <w:t>如有任何疑問，請與我們聯繫：</w:t>
+        <w:t>如有任何疑问，请通过</w:t>
       </w:r>
       <w:hyperlink r:id="rId7">
         <w:r>
@@ -346,11 +346,11 @@
             <w:color w:val="1155cc"/>
             <w:u w:val="single"/>
           </w:rPr>
-          <w:t>即時聊天</w:t>
+          <w:t>实时聊天</w:t>
         </w:r>
       </w:hyperlink>
       <w:r>
-        <w:t xml:space="preserve"> 或 </w:t>
+        <w:t>或</w:t>
       </w:r>
       <w:hyperlink r:id="rId8">
         <w:r>
@@ -362,7 +362,7 @@
         </w:r>
       </w:hyperlink>
       <w:r>
-        <w:t>。</w:t>
+        <w:t xml:space="preserve">联系我们。 </w:t>
       </w:r>
     </w:p>
     <w:p>
@@ -370,7 +370,7 @@
         <w:spacing w:after="200" w:lineRule="auto"/>
       </w:pPr>
       <w:r>
-        <w:t xml:space="preserve">如有任何疑問，請聯繫您的區域經理 </w:t>
+        <w:t>如有任何疑问，请联系您的区域经理</w:t>
       </w:r>
       <w:r>
         <w:rPr>
@@ -379,22 +379,22 @@
         <w:t>[姓名]</w:t>
       </w:r>
       <w:r>
-        <w:t xml:space="preserve">，電子郵件 </w:t>
+        <w:t>，通过</w:t>
       </w:r>
       <w:r>
         <w:rPr>
           <w:highlight w:val="yellow"/>
         </w:rPr>
-        <w:t>[電子郵件地址]</w:t>
-      </w:r>
-      <w:r>
-        <w:t xml:space="preserve"> 或 </w:t>
+        <w:t>[电子邮件地址]</w:t>
+      </w:r>
+      <w:r>
+        <w:t>或</w:t>
       </w:r>
       <w:r>
         <w:rPr>
           <w:highlight w:val="yellow"/>
         </w:rPr>
-        <w:t xml:space="preserve">[WHATSAPP 號碼]</w:t>
+        <w:t xml:space="preserve">[WHATSAPP 号码]</w:t>
       </w:r>
       <w:r>
         <w:t xml:space="preserve"> (WhatsApp)。 </w:t>
@@ -409,16 +409,16 @@
         <w:spacing w:after="200" w:lineRule="auto"/>
       </w:pPr>
       <w:r>
-        <w:t xml:space="preserve">期待在 </w:t>
+        <w:t>期待在</w:t>
       </w:r>
       <w:r>
         <w:rPr>
           <w:highlight w:val="yellow"/>
         </w:rPr>
-        <w:t>[活動名稱]</w:t>
-      </w:r>
-      <w:r>
-        <w:t xml:space="preserve"> 與您見面！</w:t>
+        <w:t xml:space="preserve">[EVENT NAME]</w:t>
+      </w:r>
+      <w:r>
+        <w:t xml:space="preserve">见到您！ </w:t>
       </w:r>
     </w:p>
     <w:p/>
@@ -436,7 +436,7 @@
         <w:spacing w:after="200" w:lineRule="auto"/>
       </w:pPr>
       <w:r>
-        <w:t xml:space="preserve">期待在 [活動名稱] 與您見面！</w:t>
+        <w:t xml:space="preserve">期待在[EVENT NAME]见到您！ </w:t>
       </w:r>
     </w:p>
     <w:p>
@@ -454,7 +454,7 @@
       </w:pPr>
       <w:commentRangeStart w:id="2"/>
       <w:r>
-        <w:t>如有任何疑問，請聯繫您的區域經理：</w:t>
+        <w:t>如有任何疑问，请联系您的区域经理：</w:t>
       </w:r>
     </w:p>
     <w:p>
@@ -463,7 +463,7 @@
         <w:jc w:val="center"/>
       </w:pPr>
       <w:r>
-        <w:t xml:space="preserve"> [姓名] |  [電子郵件地址] | [WHATSAPP 號碼] (WhatsApp)。 </w:t>
+        <w:t xml:space="preserve"> [姓名] |  [电子邮件地址] | [WHATSAPP NO] (WhatsApp)。 </w:t>
       </w:r>
       <w:commentRangeEnd w:id="2"/>
       <w:r>
@@ -485,7 +485,7 @@
       </w:pPr>
       <w:commentRangeStart w:id="3"/>
       <w:r>
-        <w:t>如有任何疑問，請與我們聯繫：</w:t>
+        <w:t>如有任何疑问，请通过以下方式联系我们：</w:t>
       </w:r>
     </w:p>
     <w:p>
@@ -504,7 +504,7 @@
       </w:r>
       <w:r>
         <w:rPr/>
-        <w:t>即時聊天</w:t>
+        <w:t>实时聊天</w:t>
       </w:r>
       <w:r>
         <w:fldChar w:fldCharType="end"/>
@@ -523,7 +523,7 @@
       </w:r>
       <w:r>
         <w:fldChar w:fldCharType="end"/>
-        <w:t xml:space="preserve">。 </w:t>
+        <w:t xml:space="preserve">. </w:t>
       </w:r>
       <w:commentRangeEnd w:id="3"/>
       <w:r>
@@ -575,7 +575,7 @@
         <w:pStyle w:val="P68B1DB1-Normal5"/>
       </w:pPr>
       <w:r>
-        <w:t>如果是單日活動，請選擇第一個</w:t>
+        <w:t xml:space="preserve">如果是一天的活动，请选择第一个 </w:t>
       </w:r>
     </w:p>
     <w:p>
@@ -643,7 +643,7 @@
         <w:pStyle w:val="P68B1DB1-Normal5"/>
       </w:pPr>
       <w:r>
-        <w:t>如果是多日活動，請選擇第二個</w:t>
+        <w:t>如果是多天的活动，请选择第二个</w:t>
       </w:r>
     </w:p>
   </w:comment>
@@ -681,7 +681,7 @@
         <w:pStyle w:val="P68B1DB1-Normal5"/>
       </w:pPr>
       <w:r>
-        <w:t>選擇任一個</w:t>
+        <w:t>任选其一</w:t>
       </w:r>
     </w:p>
   </w:comment>
@@ -719,7 +719,7 @@
         <w:pStyle w:val="P68B1DB1-Normal5"/>
       </w:pPr>
       <w:r>
-        <w:t>選擇任一個</w:t>
+        <w:t>任选其一</w:t>
       </w:r>
     </w:p>
   </w:comment>
@@ -757,7 +757,7 @@
         <w:pStyle w:val="P68B1DB1-Normal5"/>
       </w:pPr>
       <w:r>
-        <w:t>選擇任一個</w:t>
+        <w:t>任选其一</w:t>
       </w:r>
     </w:p>
   </w:comment>

</xml_diff>